<commit_message>
Updated README and changed folder name
</commit_message>
<xml_diff>
--- a/poc_dataset/README.docx
+++ b/poc_dataset/README.docx
@@ -23,16 +23,11 @@
       <w:r>
         <w:t xml:space="preserve">, 2025, for use as a proof-of-concept dataset only. All input and output data </w:t>
       </w:r>
-      <w:proofErr w:type="gramStart"/>
       <w:r>
         <w:t>are</w:t>
       </w:r>
       <w:r>
-        <w:t xml:space="preserve"> calculated</w:t>
-      </w:r>
-      <w:proofErr w:type="gramEnd"/>
-      <w:r>
-        <w:t xml:space="preserve"> from a small subsection of the Cambie-Heather (CAH) InfoWorks ICM model</w:t>
+        <w:t xml:space="preserve"> calculated from a small subsection of the Cambie-Heather (CAH) InfoWorks ICM model</w:t>
       </w:r>
       <w:r>
         <w:t xml:space="preserve"> using Ruby scripting. The code repository is located here: </w:t>
@@ -71,6 +66,9 @@
         <w:jc w:val="center"/>
       </w:pPr>
       <w:r>
+        <w:rPr>
+          <w:noProof/>
+        </w:rPr>
         <w:drawing>
           <wp:inline distT="0" distB="0" distL="0" distR="0" wp14:anchorId="4ED9D17A" wp14:editId="1AD997A1">
             <wp:extent cx="4933950" cy="4659842"/>
@@ -145,6 +143,9 @@
         <w:jc w:val="center"/>
       </w:pPr>
       <w:r>
+        <w:rPr>
+          <w:noProof/>
+        </w:rPr>
         <w:drawing>
           <wp:inline distT="0" distB="0" distL="0" distR="0" wp14:anchorId="75261D47" wp14:editId="2A68A61C">
             <wp:extent cx="4486275" cy="3654205"/>
@@ -199,23 +200,7 @@
         <w:t>Input 1 – Rainfall</w:t>
       </w:r>
       <w:r>
-        <w:t xml:space="preserve">: Contains 135 </w:t>
-      </w:r>
-      <w:proofErr w:type="gramStart"/>
-      <w:r>
-        <w:t>different design</w:t>
-      </w:r>
-      <w:proofErr w:type="gramEnd"/>
-      <w:r>
-        <w:t xml:space="preserve"> storm CSV files which represent the rainfall time-series input into the InfoWorks ICM model. Each rainfall input will correspond to an HGL output 1:1. The CSV files are in a specific ICM format; the relevant rainfall information </w:t>
-      </w:r>
-      <w:proofErr w:type="gramStart"/>
-      <w:r>
-        <w:t>is shown</w:t>
-      </w:r>
-      <w:proofErr w:type="gramEnd"/>
-      <w:r>
-        <w:t xml:space="preserve"> below. Units are in </w:t>
+        <w:t xml:space="preserve">: Contains 135 different design storm CSV files which represent the rainfall time-series input into the InfoWorks ICM model. Each rainfall input will correspond to an HGL output 1:1. The CSV files are in a specific ICM format; the relevant rainfall information is shown below. Units are in </w:t>
       </w:r>
       <w:r>
         <w:rPr>
@@ -246,6 +231,9 @@
         <w:jc w:val="center"/>
       </w:pPr>
       <w:r>
+        <w:rPr>
+          <w:noProof/>
+        </w:rPr>
         <w:drawing>
           <wp:inline distT="0" distB="0" distL="0" distR="0" wp14:anchorId="17845BAA" wp14:editId="29FD29E4">
             <wp:extent cx="4905375" cy="2623537"/>
@@ -299,15 +287,7 @@
         <w:t>Input 2 – Catchment Characteristics:</w:t>
       </w:r>
       <w:r>
-        <w:t xml:space="preserve"> Contains catchment characteristics for each node in the model. In the POC model, there are 185 nodes; therefore, there are 185 rows of data in the provided CSV file. Only one CSV file </w:t>
-      </w:r>
-      <w:proofErr w:type="gramStart"/>
-      <w:r>
-        <w:t>is provided</w:t>
-      </w:r>
-      <w:proofErr w:type="gramEnd"/>
-      <w:r>
-        <w:t xml:space="preserve"> as </w:t>
+        <w:t xml:space="preserve"> Contains catchment characteristics for each node in the model. In the POC model, there are 185 nodes; therefore, there are 185 rows of data in the provided CSV file. Only one CSV file is provided as </w:t>
       </w:r>
       <w:r>
         <w:rPr>
@@ -326,10 +306,7 @@
     </w:p>
     <w:p>
       <w:r>
-        <w:t>Explanation of parameters</w:t>
-      </w:r>
-      <w:r>
-        <w:t>:</w:t>
+        <w:t>Explanation of parameters:</w:t>
       </w:r>
     </w:p>
     <w:p>
@@ -347,10 +324,7 @@
         <w:t>Depth_to_invert</w:t>
       </w:r>
       <w:r>
-        <w:t xml:space="preserve">: </w:t>
-      </w:r>
-      <w:r>
-        <w:t>Distance from ground elevation to pipe invert. Calculated as flood_level – chamber_floor.</w:t>
+        <w:t>: Distance from ground elevation to pipe invert. Calculated as flood_level – chamber_floor.</w:t>
       </w:r>
     </w:p>
     <w:p>
@@ -368,18 +342,7 @@
         <w:t>Upstream_pipe_count</w:t>
       </w:r>
       <w:r>
-        <w:t xml:space="preserve">: </w:t>
-      </w:r>
-      <w:r>
-        <w:t xml:space="preserve">Number of pipes that are upstream of the </w:t>
-      </w:r>
-      <w:proofErr w:type="gramStart"/>
-      <w:r>
-        <w:t>manhole</w:t>
-      </w:r>
-      <w:proofErr w:type="gramEnd"/>
-      <w:r>
-        <w:t>.</w:t>
+        <w:t>: Number of pipes that are upstream of the manhole.</w:t>
       </w:r>
     </w:p>
     <w:p>
@@ -397,18 +360,7 @@
         <w:t>Upstream_pipe_total_length</w:t>
       </w:r>
       <w:r>
-        <w:t xml:space="preserve">: </w:t>
-      </w:r>
-      <w:r>
-        <w:t xml:space="preserve">Total summed length of pipes that are upstream of the </w:t>
-      </w:r>
-      <w:proofErr w:type="gramStart"/>
-      <w:r>
-        <w:t>manhole</w:t>
-      </w:r>
-      <w:proofErr w:type="gramEnd"/>
-      <w:r>
-        <w:t>.</w:t>
+        <w:t>: Total summed length of pipes that are upstream of the manhole.</w:t>
       </w:r>
     </w:p>
     <w:p>
@@ -699,10 +651,7 @@
         <w:t>Upstream_storm_impervious_area</w:t>
       </w:r>
       <w:r>
-        <w:t xml:space="preserve">: </w:t>
-      </w:r>
-      <w:r>
-        <w:t>Total summed area of impervious catchment area for upstream storm catchments.</w:t>
+        <w:t>: Total summed area of impervious catchment area for upstream storm catchments.</w:t>
       </w:r>
     </w:p>
     <w:p>
@@ -738,10 +687,7 @@
         <w:t>Upstream_storm_total_area</w:t>
       </w:r>
       <w:r>
-        <w:t>: Total summed catchment area for upstream storm catchments.</w:t>
-      </w:r>
-      <w:r>
-        <w:t xml:space="preserve"> Should be equal to upstream_storm_impervious_area + upstream_storm_pervious_area.</w:t>
+        <w:t>: Total summed catchment area for upstream storm catchments. Should be equal to upstream_storm_impervious_area + upstream_storm_pervious_area.</w:t>
       </w:r>
     </w:p>
     <w:p>
@@ -759,10 +705,7 @@
         <w:t>Upstream_sanitary_population</w:t>
       </w:r>
       <w:r>
-        <w:t xml:space="preserve">: </w:t>
-      </w:r>
-      <w:r>
-        <w:t>Total summed population attributed to the upstream sanitary catchments.</w:t>
+        <w:t>: Total summed population attributed to the upstream sanitary catchments.</w:t>
       </w:r>
     </w:p>
     <w:p>
@@ -780,21 +723,68 @@
         <w:t>Stream order</w:t>
       </w:r>
       <w:r>
-        <w:t xml:space="preserve">: </w:t>
-      </w:r>
-      <w:r>
-        <w:t xml:space="preserve">Summed count of headwater nodes upstream of the </w:t>
-      </w:r>
-      <w:proofErr w:type="gramStart"/>
-      <w:r>
-        <w:t>manhole</w:t>
-      </w:r>
-      <w:proofErr w:type="gramEnd"/>
-      <w:r>
-        <w:t xml:space="preserve">. Used to describe </w:t>
+        <w:t xml:space="preserve">: Summed count of headwater nodes upstream of the manhole. Used to describe </w:t>
       </w:r>
       <w:r>
         <w:t>the shape of the catchment.</w:t>
+      </w:r>
+    </w:p>
+    <w:p>
+      <w:pPr>
+        <w:jc w:val="center"/>
+        <w:rPr>
+          <w:i/>
+          <w:iCs/>
+        </w:rPr>
+      </w:pPr>
+      <w:r>
+        <w:rPr>
+          <w:i/>
+          <w:iCs/>
+        </w:rPr>
+        <w:t>Figure 4: Stream Order Explanation</w:t>
+      </w:r>
+    </w:p>
+    <w:p>
+      <w:pPr>
+        <w:jc w:val="center"/>
+      </w:pPr>
+      <w:r>
+        <w:drawing>
+          <wp:inline distT="0" distB="0" distL="0" distR="0" wp14:anchorId="2FCB2070" wp14:editId="782C6ECF">
+            <wp:extent cx="4229100" cy="2049487"/>
+            <wp:effectExtent l="0" t="0" r="0" b="8255"/>
+            <wp:docPr id="481948872" name="Picture 1" descr="A diagram of a stream order&#10;&#10;AI-generated content may be incorrect."/>
+            <wp:cNvGraphicFramePr>
+              <a:graphicFrameLocks xmlns:a="http://schemas.openxmlformats.org/drawingml/2006/main" noChangeAspect="1"/>
+            </wp:cNvGraphicFramePr>
+            <a:graphic xmlns:a="http://schemas.openxmlformats.org/drawingml/2006/main">
+              <a:graphicData uri="http://schemas.openxmlformats.org/drawingml/2006/picture">
+                <pic:pic xmlns:pic="http://schemas.openxmlformats.org/drawingml/2006/picture">
+                  <pic:nvPicPr>
+                    <pic:cNvPr id="481948872" name="Picture 1" descr="A diagram of a stream order&#10;&#10;AI-generated content may be incorrect."/>
+                    <pic:cNvPicPr/>
+                  </pic:nvPicPr>
+                  <pic:blipFill>
+                    <a:blip r:embed="rId9"/>
+                    <a:stretch>
+                      <a:fillRect/>
+                    </a:stretch>
+                  </pic:blipFill>
+                  <pic:spPr>
+                    <a:xfrm>
+                      <a:off x="0" y="0"/>
+                      <a:ext cx="4249707" cy="2059474"/>
+                    </a:xfrm>
+                    <a:prstGeom prst="rect">
+                      <a:avLst/>
+                    </a:prstGeom>
+                  </pic:spPr>
+                </pic:pic>
+              </a:graphicData>
+            </a:graphic>
+          </wp:inline>
+        </w:drawing>
       </w:r>
     </w:p>
     <w:p>
@@ -886,6 +876,7 @@
         <w:rPr>
           <w:u w:val="single"/>
         </w:rPr>
+        <w:lastRenderedPageBreak/>
         <w:t>Upstream_pipe_weighted_avg_gradient</w:t>
       </w:r>
       <w:r>
@@ -983,39 +974,44 @@
       </w:r>
     </w:p>
     <w:p>
-      <w:pPr>
+      <w:r>
         <w:rPr>
           <w:b/>
           <w:bCs/>
         </w:rPr>
-      </w:pPr>
+        <w:t xml:space="preserve">Output 1 – </w:t>
+      </w:r>
       <w:r>
         <w:rPr>
           <w:b/>
           <w:bCs/>
         </w:rPr>
-        <w:br w:type="page"/>
-      </w:r>
-    </w:p>
-    <w:p>
+        <w:t>Flood Depths:</w:t>
+      </w:r>
       <w:r>
         <w:rPr>
           <w:b/>
           <w:bCs/>
         </w:rPr>
-        <w:lastRenderedPageBreak/>
-        <w:t xml:space="preserve">Output 1 – Water Levels (HGL): </w:t>
-      </w:r>
-      <w:r>
-        <w:t xml:space="preserve">Contains maximum flood depth relative to the ground level of the </w:t>
-      </w:r>
-      <w:proofErr w:type="gramStart"/>
-      <w:r>
-        <w:t>manhole</w:t>
-      </w:r>
-      <w:proofErr w:type="gramEnd"/>
-      <w:r>
-        <w:t xml:space="preserve"> chamber. This is technically not HGL, rather HGL – Ground Elevation at Manhole, as this should be easier to predict. </w:t>
+        <w:t xml:space="preserve"> </w:t>
+      </w:r>
+      <w:r>
+        <w:t>Contains maximum flood depth relative to the ground level of the manhole chamber. This is technically not HGL, rather HGL – Ground Elevation at Manhole, as this should be easier to predict.</w:t>
+      </w:r>
+      <w:r>
+        <w:t xml:space="preserve"> Negative values mean the water level is below ground and positive values mean the water level is above ground level (surface flooding).</w:t>
+      </w:r>
+      <w:r>
+        <w:t xml:space="preserve"> There should be 184 rows of data in each file</w:t>
+      </w:r>
+      <w:r>
+        <w:t xml:space="preserve"> (not 185)</w:t>
+      </w:r>
+      <w:r>
+        <w:t>, as there are no results for the outfall node.</w:t>
+      </w:r>
+      <w:r>
+        <w:t xml:space="preserve"> </w:t>
       </w:r>
       <w:r>
         <w:rPr>
@@ -1041,13 +1037,7 @@
         <w:t xml:space="preserve"> (POC_Area_v1)</w:t>
       </w:r>
       <w:r>
-        <w:t>, one can match the input rainfall files with the output water level files easily. For example, output file “sim_POC_Area_v1 COV2018_2050High_2y1h_Z1N_AES_results.csv” corresponds to “</w:t>
-      </w:r>
-      <w:r>
-        <w:t>COV2018_2050High_2y1h_Z1N_AES</w:t>
-      </w:r>
-      <w:r>
-        <w:t>.csv” rainfall.</w:t>
+        <w:t>, one can match the input rainfall files with the output water level files easily. For example, output file “sim_POC_Area_v1 COV2018_2050High_2y1h_Z1N_AES_results.csv” corresponds to “COV2018_2050High_2y1h_Z1N_AES.csv” rainfall.</w:t>
       </w:r>
     </w:p>
     <w:sectPr>
@@ -1781,7 +1771,6 @@
   <w:style w:type="character" w:default="1" w:styleId="DefaultParagraphFont">
     <w:name w:val="Default Paragraph Font"/>
     <w:uiPriority w:val="1"/>
-    <w:semiHidden/>
     <w:unhideWhenUsed/>
   </w:style>
   <w:style w:type="table" w:default="1" w:styleId="TableNormal">

</xml_diff>